<commit_message>
Updates to slides and lab instrucitons
</commit_message>
<xml_diff>
--- a/Labs/Lab2PigV1/Lab2Instructions_CIS399_17U.docx
+++ b/Labs/Lab2PigV1/Lab2Instructions_CIS399_17U.docx
@@ -1,6 +1,6 @@
 
 <file path=word/document.xml><?xml version="1.0" encoding="utf-8"?>
-<w:document xmlns:wpc="http://schemas.microsoft.com/office/word/2010/wordprocessingCanvas" xmlns:mo="http://schemas.microsoft.com/office/mac/office/2008/main" xmlns:mc="http://schemas.openxmlformats.org/markup-compatibility/2006" xmlns:mv="urn:schemas-microsoft-com:mac:vml" xmlns:o="urn:schemas-microsoft-com:office:office" xmlns:r="http://schemas.openxmlformats.org/officeDocument/2006/relationships" xmlns:m="http://schemas.openxmlformats.org/officeDocument/2006/math" xmlns:v="urn:schemas-microsoft-com:vml" xmlns:wp14="http://schemas.microsoft.com/office/word/2010/wordprocessingDrawing" xmlns:wp="http://schemas.openxmlformats.org/drawingml/2006/wordprocessingDrawing" xmlns:w10="urn:schemas-microsoft-com:office:word" xmlns:w="http://schemas.openxmlformats.org/wordprocessingml/2006/main" xmlns:w14="http://schemas.microsoft.com/office/word/2010/wordml" xmlns:w15="http://schemas.microsoft.com/office/word/2012/wordml" xmlns:wpg="http://schemas.microsoft.com/office/word/2010/wordprocessingGroup" xmlns:wpi="http://schemas.microsoft.com/office/word/2010/wordprocessingInk" xmlns:wne="http://schemas.microsoft.com/office/word/2006/wordml" xmlns:wps="http://schemas.microsoft.com/office/word/2010/wordprocessingShape" mc:Ignorable="w14 w15 wp14">
+<w:document xmlns:wpc="http://schemas.microsoft.com/office/word/2010/wordprocessingCanvas" xmlns:cx="http://schemas.microsoft.com/office/drawing/2014/chartex" xmlns:cx1="http://schemas.microsoft.com/office/drawing/2015/9/8/chartex" xmlns:cx2="http://schemas.microsoft.com/office/drawing/2015/10/21/chartex" xmlns:cx3="http://schemas.microsoft.com/office/drawing/2016/5/9/chartex" xmlns:cx4="http://schemas.microsoft.com/office/drawing/2016/5/10/chartex" xmlns:cx5="http://schemas.microsoft.com/office/drawing/2016/5/11/chartex" xmlns:cx6="http://schemas.microsoft.com/office/drawing/2016/5/12/chartex" xmlns:cx7="http://schemas.microsoft.com/office/drawing/2016/5/13/chartex" xmlns:cx8="http://schemas.microsoft.com/office/drawing/2016/5/14/chartex" xmlns:mc="http://schemas.openxmlformats.org/markup-compatibility/2006" xmlns:aink="http://schemas.microsoft.com/office/drawing/2016/ink" xmlns:am3d="http://schemas.microsoft.com/office/drawing/2017/model3d" xmlns:o="urn:schemas-microsoft-com:office:office" xmlns:r="http://schemas.openxmlformats.org/officeDocument/2006/relationships" xmlns:m="http://schemas.openxmlformats.org/officeDocument/2006/math" xmlns:v="urn:schemas-microsoft-com:vml" xmlns:wp14="http://schemas.microsoft.com/office/word/2010/wordprocessingDrawing" xmlns:wp="http://schemas.openxmlformats.org/drawingml/2006/wordprocessingDrawing" xmlns:w10="urn:schemas-microsoft-com:office:word" xmlns:w="http://schemas.openxmlformats.org/wordprocessingml/2006/main" xmlns:w14="http://schemas.microsoft.com/office/word/2010/wordml" xmlns:w15="http://schemas.microsoft.com/office/word/2012/wordml" xmlns:w16cid="http://schemas.microsoft.com/office/word/2016/wordml/cid" xmlns:w16se="http://schemas.microsoft.com/office/word/2015/wordml/symex" xmlns:wpg="http://schemas.microsoft.com/office/word/2010/wordprocessingGroup" xmlns:wpi="http://schemas.microsoft.com/office/word/2010/wordprocessingInk" xmlns:wne="http://schemas.microsoft.com/office/word/2006/wordml" xmlns:wps="http://schemas.microsoft.com/office/word/2010/wordprocessingShape" mc:Ignorable="w14 w15 w16se w16cid wp14">
   <w:body>
     <w:p>
       <w:pPr>
@@ -168,7 +168,21 @@
           <w:rFonts w:asciiTheme="minorHAnsi" w:eastAsia="Times New Roman" w:hAnsiTheme="minorHAnsi" w:cs="Arial"/>
           <w:color w:val="000000"/>
         </w:rPr>
-        <w:t xml:space="preserve"> in which you will report, for each exercise above, whether you:</w:t>
+        <w:t xml:space="preserve"> in which you will report, for </w:t>
+      </w:r>
+      <w:r>
+        <w:rPr>
+          <w:rFonts w:asciiTheme="minorHAnsi" w:eastAsia="Times New Roman" w:hAnsiTheme="minorHAnsi" w:cs="Arial"/>
+          <w:color w:val="000000"/>
+        </w:rPr>
+        <w:t>the</w:t>
+      </w:r>
+      <w:r>
+        <w:rPr>
+          <w:rFonts w:asciiTheme="minorHAnsi" w:eastAsia="Times New Roman" w:hAnsiTheme="minorHAnsi" w:cs="Arial"/>
+          <w:color w:val="000000"/>
+        </w:rPr>
+        <w:t xml:space="preserve"> exercise above, whether you:</w:t>
       </w:r>
     </w:p>
     <w:p>
@@ -305,7 +319,6 @@
           <w:sz w:val="22"/>
           <w:szCs w:val="22"/>
         </w:rPr>
-        <w:lastRenderedPageBreak/>
         <w:t>Part 2:</w:t>
       </w:r>
       <w:r>
@@ -428,7 +441,29 @@
             <w:sz w:val="22"/>
             <w:szCs w:val="22"/>
           </w:rPr>
-          <w:t>http://cs.gettysburg.edu/projects/pig/piggame.html</w:t>
+          <w:t>http://cs.gettysburg.edu/projects/</w:t>
+        </w:r>
+        <w:bookmarkStart w:id="0" w:name="_GoBack"/>
+        <w:bookmarkEnd w:id="0"/>
+        <w:r>
+          <w:rPr>
+            <w:rStyle w:val="Hyperlink"/>
+            <w:rFonts w:ascii="Calibri" w:hAnsi="Calibri" w:cs="Arial"/>
+            <w:color w:val="697F55"/>
+            <w:sz w:val="22"/>
+            <w:szCs w:val="22"/>
+          </w:rPr>
+          <w:t>p</w:t>
+        </w:r>
+        <w:r>
+          <w:rPr>
+            <w:rStyle w:val="Hyperlink"/>
+            <w:rFonts w:ascii="Calibri" w:hAnsi="Calibri" w:cs="Arial"/>
+            <w:color w:val="697F55"/>
+            <w:sz w:val="22"/>
+            <w:szCs w:val="22"/>
+          </w:rPr>
+          <w:t>ig/piggame.html</w:t>
         </w:r>
       </w:hyperlink>
     </w:p>
@@ -544,8 +579,6 @@
       <w:r>
         <w:t>Images are provided for the six sides of the die.</w:t>
       </w:r>
-      <w:bookmarkStart w:id="0" w:name="_GoBack"/>
-      <w:bookmarkEnd w:id="0"/>
     </w:p>
     <w:p>
       <w:pPr>
@@ -691,7 +724,7 @@
 </file>
 
 <file path=word/endnotes.xml><?xml version="1.0" encoding="utf-8"?>
-<w:endnotes xmlns:wpc="http://schemas.microsoft.com/office/word/2010/wordprocessingCanvas" xmlns:mo="http://schemas.microsoft.com/office/mac/office/2008/main" xmlns:mc="http://schemas.openxmlformats.org/markup-compatibility/2006" xmlns:mv="urn:schemas-microsoft-com:mac:vml" xmlns:o="urn:schemas-microsoft-com:office:office" xmlns:r="http://schemas.openxmlformats.org/officeDocument/2006/relationships" xmlns:m="http://schemas.openxmlformats.org/officeDocument/2006/math" xmlns:v="urn:schemas-microsoft-com:vml" xmlns:wp14="http://schemas.microsoft.com/office/word/2010/wordprocessingDrawing" xmlns:wp="http://schemas.openxmlformats.org/drawingml/2006/wordprocessingDrawing" xmlns:w10="urn:schemas-microsoft-com:office:word" xmlns:w="http://schemas.openxmlformats.org/wordprocessingml/2006/main" xmlns:w14="http://schemas.microsoft.com/office/word/2010/wordml" xmlns:w15="http://schemas.microsoft.com/office/word/2012/wordml" xmlns:wpg="http://schemas.microsoft.com/office/word/2010/wordprocessingGroup" xmlns:wpi="http://schemas.microsoft.com/office/word/2010/wordprocessingInk" xmlns:wne="http://schemas.microsoft.com/office/word/2006/wordml" xmlns:wps="http://schemas.microsoft.com/office/word/2010/wordprocessingShape" mc:Ignorable="w14 w15 wp14">
+<w:endnotes xmlns:wpc="http://schemas.microsoft.com/office/word/2010/wordprocessingCanvas" xmlns:cx="http://schemas.microsoft.com/office/drawing/2014/chartex" xmlns:cx1="http://schemas.microsoft.com/office/drawing/2015/9/8/chartex" xmlns:cx2="http://schemas.microsoft.com/office/drawing/2015/10/21/chartex" xmlns:cx3="http://schemas.microsoft.com/office/drawing/2016/5/9/chartex" xmlns:cx4="http://schemas.microsoft.com/office/drawing/2016/5/10/chartex" xmlns:cx5="http://schemas.microsoft.com/office/drawing/2016/5/11/chartex" xmlns:cx6="http://schemas.microsoft.com/office/drawing/2016/5/12/chartex" xmlns:cx7="http://schemas.microsoft.com/office/drawing/2016/5/13/chartex" xmlns:cx8="http://schemas.microsoft.com/office/drawing/2016/5/14/chartex" xmlns:mc="http://schemas.openxmlformats.org/markup-compatibility/2006" xmlns:aink="http://schemas.microsoft.com/office/drawing/2016/ink" xmlns:am3d="http://schemas.microsoft.com/office/drawing/2017/model3d" xmlns:o="urn:schemas-microsoft-com:office:office" xmlns:r="http://schemas.openxmlformats.org/officeDocument/2006/relationships" xmlns:m="http://schemas.openxmlformats.org/officeDocument/2006/math" xmlns:v="urn:schemas-microsoft-com:vml" xmlns:wp14="http://schemas.microsoft.com/office/word/2010/wordprocessingDrawing" xmlns:wp="http://schemas.openxmlformats.org/drawingml/2006/wordprocessingDrawing" xmlns:w10="urn:schemas-microsoft-com:office:word" xmlns:w="http://schemas.openxmlformats.org/wordprocessingml/2006/main" xmlns:w14="http://schemas.microsoft.com/office/word/2010/wordml" xmlns:w15="http://schemas.microsoft.com/office/word/2012/wordml" xmlns:w16cid="http://schemas.microsoft.com/office/word/2016/wordml/cid" xmlns:w16se="http://schemas.microsoft.com/office/word/2015/wordml/symex" xmlns:wpg="http://schemas.microsoft.com/office/word/2010/wordprocessingGroup" xmlns:wpi="http://schemas.microsoft.com/office/word/2010/wordprocessingInk" xmlns:wne="http://schemas.microsoft.com/office/word/2006/wordml" xmlns:wps="http://schemas.microsoft.com/office/word/2010/wordprocessingShape" mc:Ignorable="w14 w15 w16se w16cid wp14">
   <w:endnote w:type="separator" w:id="-1">
     <w:p>
       <w:pPr>
@@ -716,7 +749,7 @@
 </file>
 
 <file path=word/footer1.xml><?xml version="1.0" encoding="utf-8"?>
-<w:ftr xmlns:wpc="http://schemas.microsoft.com/office/word/2010/wordprocessingCanvas" xmlns:mo="http://schemas.microsoft.com/office/mac/office/2008/main" xmlns:mc="http://schemas.openxmlformats.org/markup-compatibility/2006" xmlns:mv="urn:schemas-microsoft-com:mac:vml" xmlns:o="urn:schemas-microsoft-com:office:office" xmlns:r="http://schemas.openxmlformats.org/officeDocument/2006/relationships" xmlns:m="http://schemas.openxmlformats.org/officeDocument/2006/math" xmlns:v="urn:schemas-microsoft-com:vml" xmlns:wp14="http://schemas.microsoft.com/office/word/2010/wordprocessingDrawing" xmlns:wp="http://schemas.openxmlformats.org/drawingml/2006/wordprocessingDrawing" xmlns:w10="urn:schemas-microsoft-com:office:word" xmlns:w="http://schemas.openxmlformats.org/wordprocessingml/2006/main" xmlns:w14="http://schemas.microsoft.com/office/word/2010/wordml" xmlns:w15="http://schemas.microsoft.com/office/word/2012/wordml" xmlns:wpg="http://schemas.microsoft.com/office/word/2010/wordprocessingGroup" xmlns:wpi="http://schemas.microsoft.com/office/word/2010/wordprocessingInk" xmlns:wne="http://schemas.microsoft.com/office/word/2006/wordml" xmlns:wps="http://schemas.microsoft.com/office/word/2010/wordprocessingShape" mc:Ignorable="w14 w15 wp14">
+<w:ftr xmlns:wpc="http://schemas.microsoft.com/office/word/2010/wordprocessingCanvas" xmlns:cx="http://schemas.microsoft.com/office/drawing/2014/chartex" xmlns:cx1="http://schemas.microsoft.com/office/drawing/2015/9/8/chartex" xmlns:cx2="http://schemas.microsoft.com/office/drawing/2015/10/21/chartex" xmlns:cx3="http://schemas.microsoft.com/office/drawing/2016/5/9/chartex" xmlns:cx4="http://schemas.microsoft.com/office/drawing/2016/5/10/chartex" xmlns:cx5="http://schemas.microsoft.com/office/drawing/2016/5/11/chartex" xmlns:cx6="http://schemas.microsoft.com/office/drawing/2016/5/12/chartex" xmlns:cx7="http://schemas.microsoft.com/office/drawing/2016/5/13/chartex" xmlns:cx8="http://schemas.microsoft.com/office/drawing/2016/5/14/chartex" xmlns:mc="http://schemas.openxmlformats.org/markup-compatibility/2006" xmlns:aink="http://schemas.microsoft.com/office/drawing/2016/ink" xmlns:am3d="http://schemas.microsoft.com/office/drawing/2017/model3d" xmlns:o="urn:schemas-microsoft-com:office:office" xmlns:r="http://schemas.openxmlformats.org/officeDocument/2006/relationships" xmlns:m="http://schemas.openxmlformats.org/officeDocument/2006/math" xmlns:v="urn:schemas-microsoft-com:vml" xmlns:wp14="http://schemas.microsoft.com/office/word/2010/wordprocessingDrawing" xmlns:wp="http://schemas.openxmlformats.org/drawingml/2006/wordprocessingDrawing" xmlns:w10="urn:schemas-microsoft-com:office:word" xmlns:w="http://schemas.openxmlformats.org/wordprocessingml/2006/main" xmlns:w14="http://schemas.microsoft.com/office/word/2010/wordml" xmlns:w15="http://schemas.microsoft.com/office/word/2012/wordml" xmlns:w16cid="http://schemas.microsoft.com/office/word/2016/wordml/cid" xmlns:w16se="http://schemas.microsoft.com/office/word/2015/wordml/symex" xmlns:wpg="http://schemas.microsoft.com/office/word/2010/wordprocessingGroup" xmlns:wpi="http://schemas.microsoft.com/office/word/2010/wordprocessingInk" xmlns:wne="http://schemas.microsoft.com/office/word/2006/wordml" xmlns:wps="http://schemas.microsoft.com/office/word/2010/wordprocessingShape" mc:Ignorable="w14 w15 w16se w16cid wp14">
   <w:p>
     <w:pPr>
       <w:pStyle w:val="Footer"/>
@@ -729,7 +762,7 @@
 </file>
 
 <file path=word/footer2.xml><?xml version="1.0" encoding="utf-8"?>
-<w:ftr xmlns:wpc="http://schemas.microsoft.com/office/word/2010/wordprocessingCanvas" xmlns:mo="http://schemas.microsoft.com/office/mac/office/2008/main" xmlns:mc="http://schemas.openxmlformats.org/markup-compatibility/2006" xmlns:mv="urn:schemas-microsoft-com:mac:vml" xmlns:o="urn:schemas-microsoft-com:office:office" xmlns:r="http://schemas.openxmlformats.org/officeDocument/2006/relationships" xmlns:m="http://schemas.openxmlformats.org/officeDocument/2006/math" xmlns:v="urn:schemas-microsoft-com:vml" xmlns:wp14="http://schemas.microsoft.com/office/word/2010/wordprocessingDrawing" xmlns:wp="http://schemas.openxmlformats.org/drawingml/2006/wordprocessingDrawing" xmlns:w10="urn:schemas-microsoft-com:office:word" xmlns:w="http://schemas.openxmlformats.org/wordprocessingml/2006/main" xmlns:w14="http://schemas.microsoft.com/office/word/2010/wordml" xmlns:w15="http://schemas.microsoft.com/office/word/2012/wordml" xmlns:wpg="http://schemas.microsoft.com/office/word/2010/wordprocessingGroup" xmlns:wpi="http://schemas.microsoft.com/office/word/2010/wordprocessingInk" xmlns:wne="http://schemas.microsoft.com/office/word/2006/wordml" xmlns:wps="http://schemas.microsoft.com/office/word/2010/wordprocessingShape" mc:Ignorable="w14 w15 wp14">
+<w:ftr xmlns:wpc="http://schemas.microsoft.com/office/word/2010/wordprocessingCanvas" xmlns:cx="http://schemas.microsoft.com/office/drawing/2014/chartex" xmlns:cx1="http://schemas.microsoft.com/office/drawing/2015/9/8/chartex" xmlns:cx2="http://schemas.microsoft.com/office/drawing/2015/10/21/chartex" xmlns:cx3="http://schemas.microsoft.com/office/drawing/2016/5/9/chartex" xmlns:cx4="http://schemas.microsoft.com/office/drawing/2016/5/10/chartex" xmlns:cx5="http://schemas.microsoft.com/office/drawing/2016/5/11/chartex" xmlns:cx6="http://schemas.microsoft.com/office/drawing/2016/5/12/chartex" xmlns:cx7="http://schemas.microsoft.com/office/drawing/2016/5/13/chartex" xmlns:cx8="http://schemas.microsoft.com/office/drawing/2016/5/14/chartex" xmlns:mc="http://schemas.openxmlformats.org/markup-compatibility/2006" xmlns:aink="http://schemas.microsoft.com/office/drawing/2016/ink" xmlns:am3d="http://schemas.microsoft.com/office/drawing/2017/model3d" xmlns:o="urn:schemas-microsoft-com:office:office" xmlns:r="http://schemas.openxmlformats.org/officeDocument/2006/relationships" xmlns:m="http://schemas.openxmlformats.org/officeDocument/2006/math" xmlns:v="urn:schemas-microsoft-com:vml" xmlns:wp14="http://schemas.microsoft.com/office/word/2010/wordprocessingDrawing" xmlns:wp="http://schemas.openxmlformats.org/drawingml/2006/wordprocessingDrawing" xmlns:w10="urn:schemas-microsoft-com:office:word" xmlns:w="http://schemas.openxmlformats.org/wordprocessingml/2006/main" xmlns:w14="http://schemas.microsoft.com/office/word/2010/wordml" xmlns:w15="http://schemas.microsoft.com/office/word/2012/wordml" xmlns:w16cid="http://schemas.microsoft.com/office/word/2016/wordml/cid" xmlns:w16se="http://schemas.microsoft.com/office/word/2015/wordml/symex" xmlns:wpg="http://schemas.microsoft.com/office/word/2010/wordprocessingGroup" xmlns:wpi="http://schemas.microsoft.com/office/word/2010/wordprocessingInk" xmlns:wne="http://schemas.microsoft.com/office/word/2006/wordml" xmlns:wps="http://schemas.microsoft.com/office/word/2010/wordprocessingShape" mc:Ignorable="w14 w15 w16se w16cid wp14">
   <w:p>
     <w:pPr>
       <w:pStyle w:val="Footer"/>
@@ -742,7 +775,7 @@
 </file>
 
 <file path=word/footnotes.xml><?xml version="1.0" encoding="utf-8"?>
-<w:footnotes xmlns:wpc="http://schemas.microsoft.com/office/word/2010/wordprocessingCanvas" xmlns:mo="http://schemas.microsoft.com/office/mac/office/2008/main" xmlns:mc="http://schemas.openxmlformats.org/markup-compatibility/2006" xmlns:mv="urn:schemas-microsoft-com:mac:vml" xmlns:o="urn:schemas-microsoft-com:office:office" xmlns:r="http://schemas.openxmlformats.org/officeDocument/2006/relationships" xmlns:m="http://schemas.openxmlformats.org/officeDocument/2006/math" xmlns:v="urn:schemas-microsoft-com:vml" xmlns:wp14="http://schemas.microsoft.com/office/word/2010/wordprocessingDrawing" xmlns:wp="http://schemas.openxmlformats.org/drawingml/2006/wordprocessingDrawing" xmlns:w10="urn:schemas-microsoft-com:office:word" xmlns:w="http://schemas.openxmlformats.org/wordprocessingml/2006/main" xmlns:w14="http://schemas.microsoft.com/office/word/2010/wordml" xmlns:w15="http://schemas.microsoft.com/office/word/2012/wordml" xmlns:wpg="http://schemas.microsoft.com/office/word/2010/wordprocessingGroup" xmlns:wpi="http://schemas.microsoft.com/office/word/2010/wordprocessingInk" xmlns:wne="http://schemas.microsoft.com/office/word/2006/wordml" xmlns:wps="http://schemas.microsoft.com/office/word/2010/wordprocessingShape" mc:Ignorable="w14 w15 wp14">
+<w:footnotes xmlns:wpc="http://schemas.microsoft.com/office/word/2010/wordprocessingCanvas" xmlns:cx="http://schemas.microsoft.com/office/drawing/2014/chartex" xmlns:cx1="http://schemas.microsoft.com/office/drawing/2015/9/8/chartex" xmlns:cx2="http://schemas.microsoft.com/office/drawing/2015/10/21/chartex" xmlns:cx3="http://schemas.microsoft.com/office/drawing/2016/5/9/chartex" xmlns:cx4="http://schemas.microsoft.com/office/drawing/2016/5/10/chartex" xmlns:cx5="http://schemas.microsoft.com/office/drawing/2016/5/11/chartex" xmlns:cx6="http://schemas.microsoft.com/office/drawing/2016/5/12/chartex" xmlns:cx7="http://schemas.microsoft.com/office/drawing/2016/5/13/chartex" xmlns:cx8="http://schemas.microsoft.com/office/drawing/2016/5/14/chartex" xmlns:mc="http://schemas.openxmlformats.org/markup-compatibility/2006" xmlns:aink="http://schemas.microsoft.com/office/drawing/2016/ink" xmlns:am3d="http://schemas.microsoft.com/office/drawing/2017/model3d" xmlns:o="urn:schemas-microsoft-com:office:office" xmlns:r="http://schemas.openxmlformats.org/officeDocument/2006/relationships" xmlns:m="http://schemas.openxmlformats.org/officeDocument/2006/math" xmlns:v="urn:schemas-microsoft-com:vml" xmlns:wp14="http://schemas.microsoft.com/office/word/2010/wordprocessingDrawing" xmlns:wp="http://schemas.openxmlformats.org/drawingml/2006/wordprocessingDrawing" xmlns:w10="urn:schemas-microsoft-com:office:word" xmlns:w="http://schemas.openxmlformats.org/wordprocessingml/2006/main" xmlns:w14="http://schemas.microsoft.com/office/word/2010/wordml" xmlns:w15="http://schemas.microsoft.com/office/word/2012/wordml" xmlns:w16cid="http://schemas.microsoft.com/office/word/2016/wordml/cid" xmlns:w16se="http://schemas.microsoft.com/office/word/2015/wordml/symex" xmlns:wpg="http://schemas.microsoft.com/office/word/2010/wordprocessingGroup" xmlns:wpi="http://schemas.microsoft.com/office/word/2010/wordprocessingInk" xmlns:wne="http://schemas.microsoft.com/office/word/2006/wordml" xmlns:wps="http://schemas.microsoft.com/office/word/2010/wordprocessingShape" mc:Ignorable="w14 w15 w16se w16cid wp14">
   <w:footnote w:type="separator" w:id="-1">
     <w:p>
       <w:pPr>
@@ -767,7 +800,7 @@
 </file>
 
 <file path=word/header1.xml><?xml version="1.0" encoding="utf-8"?>
-<w:hdr xmlns:wpc="http://schemas.microsoft.com/office/word/2010/wordprocessingCanvas" xmlns:mo="http://schemas.microsoft.com/office/mac/office/2008/main" xmlns:mc="http://schemas.openxmlformats.org/markup-compatibility/2006" xmlns:mv="urn:schemas-microsoft-com:mac:vml" xmlns:o="urn:schemas-microsoft-com:office:office" xmlns:r="http://schemas.openxmlformats.org/officeDocument/2006/relationships" xmlns:m="http://schemas.openxmlformats.org/officeDocument/2006/math" xmlns:v="urn:schemas-microsoft-com:vml" xmlns:wp14="http://schemas.microsoft.com/office/word/2010/wordprocessingDrawing" xmlns:wp="http://schemas.openxmlformats.org/drawingml/2006/wordprocessingDrawing" xmlns:w10="urn:schemas-microsoft-com:office:word" xmlns:w="http://schemas.openxmlformats.org/wordprocessingml/2006/main" xmlns:w14="http://schemas.microsoft.com/office/word/2010/wordml" xmlns:w15="http://schemas.microsoft.com/office/word/2012/wordml" xmlns:wpg="http://schemas.microsoft.com/office/word/2010/wordprocessingGroup" xmlns:wpi="http://schemas.microsoft.com/office/word/2010/wordprocessingInk" xmlns:wne="http://schemas.microsoft.com/office/word/2006/wordml" xmlns:wps="http://schemas.microsoft.com/office/word/2010/wordprocessingShape" mc:Ignorable="w14 w15 wp14">
+<w:hdr xmlns:wpc="http://schemas.microsoft.com/office/word/2010/wordprocessingCanvas" xmlns:cx="http://schemas.microsoft.com/office/drawing/2014/chartex" xmlns:cx1="http://schemas.microsoft.com/office/drawing/2015/9/8/chartex" xmlns:cx2="http://schemas.microsoft.com/office/drawing/2015/10/21/chartex" xmlns:cx3="http://schemas.microsoft.com/office/drawing/2016/5/9/chartex" xmlns:cx4="http://schemas.microsoft.com/office/drawing/2016/5/10/chartex" xmlns:cx5="http://schemas.microsoft.com/office/drawing/2016/5/11/chartex" xmlns:cx6="http://schemas.microsoft.com/office/drawing/2016/5/12/chartex" xmlns:cx7="http://schemas.microsoft.com/office/drawing/2016/5/13/chartex" xmlns:cx8="http://schemas.microsoft.com/office/drawing/2016/5/14/chartex" xmlns:mc="http://schemas.openxmlformats.org/markup-compatibility/2006" xmlns:aink="http://schemas.microsoft.com/office/drawing/2016/ink" xmlns:am3d="http://schemas.microsoft.com/office/drawing/2017/model3d" xmlns:o="urn:schemas-microsoft-com:office:office" xmlns:r="http://schemas.openxmlformats.org/officeDocument/2006/relationships" xmlns:m="http://schemas.openxmlformats.org/officeDocument/2006/math" xmlns:v="urn:schemas-microsoft-com:vml" xmlns:wp14="http://schemas.microsoft.com/office/word/2010/wordprocessingDrawing" xmlns:wp="http://schemas.openxmlformats.org/drawingml/2006/wordprocessingDrawing" xmlns:w10="urn:schemas-microsoft-com:office:word" xmlns:w="http://schemas.openxmlformats.org/wordprocessingml/2006/main" xmlns:w14="http://schemas.microsoft.com/office/word/2010/wordml" xmlns:w15="http://schemas.microsoft.com/office/word/2012/wordml" xmlns:w16cid="http://schemas.microsoft.com/office/word/2016/wordml/cid" xmlns:w16se="http://schemas.microsoft.com/office/word/2015/wordml/symex" xmlns:wpg="http://schemas.microsoft.com/office/word/2010/wordprocessingGroup" xmlns:wpi="http://schemas.microsoft.com/office/word/2010/wordprocessingInk" xmlns:wne="http://schemas.microsoft.com/office/word/2006/wordml" xmlns:wps="http://schemas.microsoft.com/office/word/2010/wordprocessingShape" mc:Ignorable="w14 w15 w16se w16cid wp14">
   <w:p>
     <w:pPr>
       <w:pStyle w:val="Header"/>
@@ -802,8 +835,8 @@
 </file>
 
 <file path=word/numbering.xml><?xml version="1.0" encoding="utf-8"?>
-<w:numbering xmlns:wpc="http://schemas.microsoft.com/office/word/2010/wordprocessingCanvas" xmlns:mo="http://schemas.microsoft.com/office/mac/office/2008/main" xmlns:mc="http://schemas.openxmlformats.org/markup-compatibility/2006" xmlns:mv="urn:schemas-microsoft-com:mac:vml" xmlns:o="urn:schemas-microsoft-com:office:office" xmlns:r="http://schemas.openxmlformats.org/officeDocument/2006/relationships" xmlns:m="http://schemas.openxmlformats.org/officeDocument/2006/math" xmlns:v="urn:schemas-microsoft-com:vml" xmlns:wp14="http://schemas.microsoft.com/office/word/2010/wordprocessingDrawing" xmlns:wp="http://schemas.openxmlformats.org/drawingml/2006/wordprocessingDrawing" xmlns:w10="urn:schemas-microsoft-com:office:word" xmlns:w="http://schemas.openxmlformats.org/wordprocessingml/2006/main" xmlns:w14="http://schemas.microsoft.com/office/word/2010/wordml" xmlns:w15="http://schemas.microsoft.com/office/word/2012/wordml" xmlns:wpg="http://schemas.microsoft.com/office/word/2010/wordprocessingGroup" xmlns:wpi="http://schemas.microsoft.com/office/word/2010/wordprocessingInk" xmlns:wne="http://schemas.microsoft.com/office/word/2006/wordml" xmlns:wps="http://schemas.microsoft.com/office/word/2010/wordprocessingShape" mc:Ignorable="w14 w15 wp14">
-  <w:abstractNum w:abstractNumId="0">
+<w:numbering xmlns:wpc="http://schemas.microsoft.com/office/word/2010/wordprocessingCanvas" xmlns:cx="http://schemas.microsoft.com/office/drawing/2014/chartex" xmlns:cx1="http://schemas.microsoft.com/office/drawing/2015/9/8/chartex" xmlns:cx2="http://schemas.microsoft.com/office/drawing/2015/10/21/chartex" xmlns:cx3="http://schemas.microsoft.com/office/drawing/2016/5/9/chartex" xmlns:cx4="http://schemas.microsoft.com/office/drawing/2016/5/10/chartex" xmlns:cx5="http://schemas.microsoft.com/office/drawing/2016/5/11/chartex" xmlns:cx6="http://schemas.microsoft.com/office/drawing/2016/5/12/chartex" xmlns:cx7="http://schemas.microsoft.com/office/drawing/2016/5/13/chartex" xmlns:cx8="http://schemas.microsoft.com/office/drawing/2016/5/14/chartex" xmlns:mc="http://schemas.openxmlformats.org/markup-compatibility/2006" xmlns:aink="http://schemas.microsoft.com/office/drawing/2016/ink" xmlns:am3d="http://schemas.microsoft.com/office/drawing/2017/model3d" xmlns:o="urn:schemas-microsoft-com:office:office" xmlns:r="http://schemas.openxmlformats.org/officeDocument/2006/relationships" xmlns:m="http://schemas.openxmlformats.org/officeDocument/2006/math" xmlns:v="urn:schemas-microsoft-com:vml" xmlns:wp14="http://schemas.microsoft.com/office/word/2010/wordprocessingDrawing" xmlns:wp="http://schemas.openxmlformats.org/drawingml/2006/wordprocessingDrawing" xmlns:w10="urn:schemas-microsoft-com:office:word" xmlns:w="http://schemas.openxmlformats.org/wordprocessingml/2006/main" xmlns:w14="http://schemas.microsoft.com/office/word/2010/wordml" xmlns:w15="http://schemas.microsoft.com/office/word/2012/wordml" xmlns:w16cid="http://schemas.microsoft.com/office/word/2016/wordml/cid" xmlns:w16se="http://schemas.microsoft.com/office/word/2015/wordml/symex" xmlns:wpg="http://schemas.microsoft.com/office/word/2010/wordprocessingGroup" xmlns:wpi="http://schemas.microsoft.com/office/word/2010/wordprocessingInk" xmlns:wne="http://schemas.microsoft.com/office/word/2006/wordml" xmlns:wps="http://schemas.microsoft.com/office/word/2010/wordprocessingShape" mc:Ignorable="w14 w15 w16se w16cid wp14">
+  <w:abstractNum w:abstractNumId="0" w15:restartNumberingAfterBreak="0">
     <w:nsid w:val="FFFFFF1D"/>
     <w:multiLevelType w:val="multilevel"/>
     <w:tmpl w:val="2724EB32"/>
@@ -943,7 +976,7 @@
       </w:rPr>
     </w:lvl>
   </w:abstractNum>
-  <w:abstractNum w:abstractNumId="1">
+  <w:abstractNum w:abstractNumId="1" w15:restartNumberingAfterBreak="0">
     <w:nsid w:val="2E6F0978"/>
     <w:multiLevelType w:val="hybridMultilevel"/>
     <w:tmpl w:val="C17AFD8A"/>
@@ -1056,7 +1089,7 @@
       </w:rPr>
     </w:lvl>
   </w:abstractNum>
-  <w:abstractNum w:abstractNumId="2">
+  <w:abstractNum w:abstractNumId="2" w15:restartNumberingAfterBreak="0">
     <w:nsid w:val="503B21CE"/>
     <w:multiLevelType w:val="hybridMultilevel"/>
     <w:tmpl w:val="37900298"/>
@@ -1169,7 +1202,7 @@
       </w:rPr>
     </w:lvl>
   </w:abstractNum>
-  <w:abstractNum w:abstractNumId="3">
+  <w:abstractNum w:abstractNumId="3" w15:restartNumberingAfterBreak="0">
     <w:nsid w:val="51F15D75"/>
     <w:multiLevelType w:val="hybridMultilevel"/>
     <w:tmpl w:val="806065A2"/>
@@ -1258,7 +1291,7 @@
       </w:pPr>
     </w:lvl>
   </w:abstractNum>
-  <w:abstractNum w:abstractNumId="4">
+  <w:abstractNum w:abstractNumId="4" w15:restartNumberingAfterBreak="0">
     <w:nsid w:val="595858D7"/>
     <w:multiLevelType w:val="hybridMultilevel"/>
     <w:tmpl w:val="FA60D374"/>
@@ -1347,7 +1380,7 @@
       </w:pPr>
     </w:lvl>
   </w:abstractNum>
-  <w:abstractNum w:abstractNumId="5">
+  <w:abstractNum w:abstractNumId="5" w15:restartNumberingAfterBreak="0">
     <w:nsid w:val="6BC22F9E"/>
     <w:multiLevelType w:val="hybridMultilevel"/>
     <w:tmpl w:val="FDFA278C"/>
@@ -1460,7 +1493,7 @@
       </w:rPr>
     </w:lvl>
   </w:abstractNum>
-  <w:abstractNum w:abstractNumId="6">
+  <w:abstractNum w:abstractNumId="6" w15:restartNumberingAfterBreak="0">
     <w:nsid w:val="6C5F4B18"/>
     <w:multiLevelType w:val="hybridMultilevel"/>
     <w:tmpl w:val="32DC6B2C"/>
@@ -1573,7 +1606,7 @@
       </w:rPr>
     </w:lvl>
   </w:abstractNum>
-  <w:abstractNum w:abstractNumId="7">
+  <w:abstractNum w:abstractNumId="7" w15:restartNumberingAfterBreak="0">
     <w:nsid w:val="721133BF"/>
     <w:multiLevelType w:val="multilevel"/>
     <w:tmpl w:val="B48C0810"/>
@@ -1686,7 +1719,7 @@
       </w:pPr>
     </w:lvl>
   </w:abstractNum>
-  <w:abstractNum w:abstractNumId="8">
+  <w:abstractNum w:abstractNumId="8" w15:restartNumberingAfterBreak="0">
     <w:nsid w:val="736F33C3"/>
     <w:multiLevelType w:val="multilevel"/>
     <w:tmpl w:val="E6BAED88"/>
@@ -1803,7 +1836,7 @@
       </w:pPr>
     </w:lvl>
   </w:abstractNum>
-  <w:abstractNum w:abstractNumId="9">
+  <w:abstractNum w:abstractNumId="9" w15:restartNumberingAfterBreak="0">
     <w:nsid w:val="7B0D6C3D"/>
     <w:multiLevelType w:val="hybridMultilevel"/>
     <w:tmpl w:val="8314363A"/>
@@ -1923,7 +1956,7 @@
 </file>
 
 <file path=word/styles.xml><?xml version="1.0" encoding="utf-8"?>
-<w:styles xmlns:mc="http://schemas.openxmlformats.org/markup-compatibility/2006" xmlns:r="http://schemas.openxmlformats.org/officeDocument/2006/relationships" xmlns:w="http://schemas.openxmlformats.org/wordprocessingml/2006/main" xmlns:w14="http://schemas.microsoft.com/office/word/2010/wordml" xmlns:w15="http://schemas.microsoft.com/office/word/2012/wordml" mc:Ignorable="w14 w15">
+<w:styles xmlns:mc="http://schemas.openxmlformats.org/markup-compatibility/2006" xmlns:r="http://schemas.openxmlformats.org/officeDocument/2006/relationships" xmlns:w="http://schemas.openxmlformats.org/wordprocessingml/2006/main" xmlns:w14="http://schemas.microsoft.com/office/word/2010/wordml" xmlns:w15="http://schemas.microsoft.com/office/word/2012/wordml" xmlns:w16cid="http://schemas.microsoft.com/office/word/2016/wordml/cid" xmlns:w16se="http://schemas.microsoft.com/office/word/2015/wordml/symex" mc:Ignorable="w14 w15 w16se w16cid">
   <w:docDefaults>
     <w:rPrDefault>
       <w:rPr>
@@ -1933,7 +1966,7 @@
     </w:rPrDefault>
     <w:pPrDefault/>
   </w:docDefaults>
-  <w:latentStyles w:defLockedState="0" w:defUIPriority="99" w:defSemiHidden="0" w:defUnhideWhenUsed="0" w:defQFormat="0" w:count="382">
+  <w:latentStyles w:defLockedState="0" w:defUIPriority="99" w:defSemiHidden="0" w:defUnhideWhenUsed="0" w:defQFormat="0" w:count="375">
     <w:lsdException w:name="Normal" w:uiPriority="0" w:qFormat="1"/>
     <w:lsdException w:name="heading 1" w:uiPriority="9" w:qFormat="1"/>
     <w:lsdException w:name="heading 2" w:semiHidden="1" w:uiPriority="9" w:unhideWhenUsed="1" w:qFormat="1"/>

</xml_diff>